<commit_message>
- Sơ đồ UC nghiệp vu, mô tả, hiện thực hóa
</commit_message>
<xml_diff>
--- a/[BRS] [TOMOROW] [Quản lý xe khách][BRS-03].docx
+++ b/[BRS] [TOMOROW] [Quản lý xe khách][BRS-03].docx
@@ -1221,6 +1221,12 @@
         <w:pStyle w:val="MyHeading2"/>
         <w:spacing w:before="0"/>
       </w:pPr>
+      <w:r>
+        <w:rPr>
+          <w:lang w:val="vi-VN"/>
+        </w:rPr>
+        <w:t xml:space="preserve">3.1 </w:t>
+      </w:r>
       <w:proofErr w:type="spellStart"/>
       <w:r>
         <w:t>Sơ</w:t>
@@ -1320,27 +1326,14 @@
       <w:r>
         <w:t xml:space="preserve"> </w:t>
       </w:r>
-      <w:r>
-        <w:fldChar w:fldCharType="begin"/>
-      </w:r>
-      <w:r>
-        <w:instrText xml:space="preserve"> SEQ Hình \* ARABIC </w:instrText>
-      </w:r>
-      <w:r>
-        <w:fldChar w:fldCharType="separate"/>
-      </w:r>
-      <w:r>
-        <w:rPr>
-          <w:noProof/>
-        </w:rPr>
-        <w:t>1</w:t>
-      </w:r>
-      <w:r>
-        <w:rPr>
-          <w:noProof/>
-        </w:rPr>
-        <w:fldChar w:fldCharType="end"/>
-      </w:r>
+      <w:fldSimple w:instr=" SEQ Hình \* ARABIC ">
+        <w:r>
+          <w:rPr>
+            <w:noProof/>
+          </w:rPr>
+          <w:t>1</w:t>
+        </w:r>
+      </w:fldSimple>
       <w:r>
         <w:t xml:space="preserve"> – </w:t>
       </w:r>
@@ -1442,6 +1435,12 @@
       <w:pPr>
         <w:pStyle w:val="MyHeading2"/>
       </w:pPr>
+      <w:r>
+        <w:rPr>
+          <w:lang w:val="vi-VN"/>
+        </w:rPr>
+        <w:t xml:space="preserve">3.2 </w:t>
+      </w:r>
       <w:proofErr w:type="spellStart"/>
       <w:r>
         <w:t>Mô</w:t>
@@ -1460,6 +1459,12 @@
       <w:pPr>
         <w:pStyle w:val="MyHeading3"/>
       </w:pPr>
+      <w:r>
+        <w:rPr>
+          <w:lang w:val="vi-VN"/>
+        </w:rPr>
+        <w:t xml:space="preserve">3.2.1  </w:t>
+      </w:r>
       <w:r>
         <w:t xml:space="preserve">Use case </w:t>
       </w:r>
@@ -2370,7 +2375,13 @@
         <w:spacing w:before="240"/>
       </w:pPr>
       <w:r>
+        <w:rPr>
+          <w:lang w:val="vi-VN"/>
+        </w:rPr>
         <w:lastRenderedPageBreak/>
+        <w:t xml:space="preserve">3.2.2 </w:t>
+      </w:r>
+      <w:r>
         <w:t xml:space="preserve">Use case </w:t>
       </w:r>
       <w:proofErr w:type="spellStart"/>
@@ -2551,7 +2562,7 @@
               <w:t>NV-</w:t>
             </w:r>
             <w:r>
-              <w:t>1</w:t>
+              <w:t>3.2</w:t>
             </w:r>
           </w:p>
         </w:tc>
@@ -3486,6 +3497,12 @@
         <w:pStyle w:val="MyHeading3"/>
         <w:spacing w:before="240"/>
       </w:pPr>
+      <w:r>
+        <w:rPr>
+          <w:lang w:val="vi-VN"/>
+        </w:rPr>
+        <w:t xml:space="preserve">3.2.3 </w:t>
+      </w:r>
       <w:r>
         <w:t xml:space="preserve">Use case </w:t>
       </w:r>
@@ -3661,7 +3678,7 @@
             </w:r>
             <w:proofErr w:type="spellEnd"/>
             <w:r>
-              <w:t>: UCNV-1</w:t>
+              <w:t>: UCNV-3.3</w:t>
             </w:r>
           </w:p>
         </w:tc>
@@ -4736,6 +4753,12 @@
         <w:pStyle w:val="MyHeading3"/>
         <w:spacing w:before="240"/>
       </w:pPr>
+      <w:r>
+        <w:rPr>
+          <w:lang w:val="vi-VN"/>
+        </w:rPr>
+        <w:t xml:space="preserve">3.2.4 </w:t>
+      </w:r>
       <w:r>
         <w:t>Use case</w:t>
       </w:r>
@@ -5618,6 +5641,12 @@
         <w:spacing w:before="240"/>
       </w:pPr>
       <w:r>
+        <w:rPr>
+          <w:lang w:val="vi-VN"/>
+        </w:rPr>
+        <w:t xml:space="preserve">3.2.5 </w:t>
+      </w:r>
+      <w:r>
         <w:t xml:space="preserve">Use case </w:t>
       </w:r>
       <w:proofErr w:type="spellStart"/>
@@ -6583,6 +6612,12 @@
         <w:spacing w:before="240"/>
       </w:pPr>
       <w:r>
+        <w:rPr>
+          <w:lang w:val="vi-VN"/>
+        </w:rPr>
+        <w:t xml:space="preserve">3.2.6 </w:t>
+      </w:r>
+      <w:r>
         <w:t xml:space="preserve">Use case </w:t>
       </w:r>
       <w:r>
@@ -6949,6 +6984,7 @@
               <w:rPr>
                 <w:lang w:val="vi-VN"/>
               </w:rPr>
+              <w:lastRenderedPageBreak/>
               <w:t xml:space="preserve">2. </w:t>
             </w:r>
             <w:r>
@@ -7066,6 +7102,7 @@
             </w:pPr>
             <w:proofErr w:type="spellStart"/>
             <w:r>
+              <w:lastRenderedPageBreak/>
               <w:t>Dòng</w:t>
             </w:r>
             <w:proofErr w:type="spellEnd"/>
@@ -7253,7 +7290,7 @@
         <w:rPr>
           <w:lang w:val="vi-VN"/>
         </w:rPr>
-        <w:t xml:space="preserve">Nghiệp vụ </w:t>
+        <w:t xml:space="preserve">3.2.7 Use case </w:t>
       </w:r>
       <w:r>
         <w:rPr>
@@ -7957,7 +7994,6 @@
             </w:pPr>
             <w:proofErr w:type="spellStart"/>
             <w:r>
-              <w:lastRenderedPageBreak/>
               <w:t>Dòng</w:t>
             </w:r>
             <w:proofErr w:type="spellEnd"/>
@@ -8007,6 +8043,12 @@
       <w:pPr>
         <w:pStyle w:val="MyHeading2"/>
       </w:pPr>
+      <w:r>
+        <w:rPr>
+          <w:lang w:val="vi-VN"/>
+        </w:rPr>
+        <w:t xml:space="preserve">3.3 </w:t>
+      </w:r>
       <w:proofErr w:type="spellStart"/>
       <w:r>
         <w:t>Hiện</w:t>
@@ -8050,6 +8092,12 @@
         <w:pStyle w:val="MyHeading3"/>
       </w:pPr>
       <w:r>
+        <w:rPr>
+          <w:lang w:val="vi-VN"/>
+        </w:rPr>
+        <w:t xml:space="preserve">3.3.6 </w:t>
+      </w:r>
+      <w:r>
         <w:t xml:space="preserve">Use case </w:t>
       </w:r>
       <w:r>
@@ -8093,31 +8141,16 @@
           <w:p>
             <w:pPr>
               <w:pStyle w:val="MyTable1"/>
+              <w:rPr>
+                <w:lang w:val="vi-VN"/>
+              </w:rPr>
             </w:pPr>
             <w:r>
-              <w:t xml:space="preserve">Thu </w:t>
-            </w:r>
-            <w:proofErr w:type="spellStart"/>
-            <w:r>
-              <w:t>thập</w:t>
-            </w:r>
-            <w:proofErr w:type="spellEnd"/>
-            <w:r>
-              <w:t xml:space="preserve"> </w:t>
-            </w:r>
-            <w:proofErr w:type="spellStart"/>
-            <w:r>
-              <w:t>dữ</w:t>
-            </w:r>
-            <w:proofErr w:type="spellEnd"/>
-            <w:r>
-              <w:t xml:space="preserve"> </w:t>
-            </w:r>
-            <w:proofErr w:type="spellStart"/>
-            <w:r>
-              <w:t>liệu</w:t>
-            </w:r>
-            <w:proofErr w:type="spellEnd"/>
+              <w:rPr>
+                <w:lang w:val="vi-VN"/>
+              </w:rPr>
+              <w:t>Xem báo cáo</w:t>
+            </w:r>
           </w:p>
         </w:tc>
       </w:tr>
@@ -8184,6 +8217,7 @@
             </w:pPr>
             <w:proofErr w:type="spellStart"/>
             <w:r>
+              <w:lastRenderedPageBreak/>
               <w:t>Tham</w:t>
             </w:r>
             <w:proofErr w:type="spellEnd"/>
@@ -8241,7 +8275,6 @@
             </w:pPr>
             <w:proofErr w:type="spellStart"/>
             <w:r>
-              <w:lastRenderedPageBreak/>
               <w:t>Mô</w:t>
             </w:r>
             <w:proofErr w:type="spellEnd"/>
@@ -8319,6 +8352,14 @@
         <w:spacing w:before="240"/>
       </w:pPr>
       <w:r>
+        <w:rPr>
+          <w:lang w:val="vi-VN"/>
+        </w:rPr>
+        <w:t xml:space="preserve">3.3.7 </w:t>
+      </w:r>
+      <w:bookmarkStart w:id="0" w:name="_GoBack"/>
+      <w:bookmarkEnd w:id="0"/>
+      <w:r>
         <w:t xml:space="preserve">User case </w:t>
       </w:r>
       <w:r>
@@ -8486,8 +8527,6 @@
             <w:r>
               <w:t>7</w:t>
             </w:r>
-            <w:bookmarkStart w:id="0" w:name="_GoBack"/>
-            <w:bookmarkEnd w:id="0"/>
             <w:r>
               <w:t>]</w:t>
             </w:r>
@@ -8587,12 +8626,8 @@
     <w:p>
       <w:pPr>
         <w:pStyle w:val="MyHeading3"/>
-        <w:numPr>
-          <w:ilvl w:val="0"/>
-          <w:numId w:val="0"/>
-        </w:numPr>
         <w:spacing w:before="240"/>
-        <w:ind w:left="1440"/>
+        <w:ind w:left="1440" w:firstLine="0"/>
       </w:pPr>
     </w:p>
     <w:p>
@@ -8785,7 +8820,6 @@
             </w:pPr>
             <w:proofErr w:type="spellStart"/>
             <w:r>
-              <w:lastRenderedPageBreak/>
               <w:t>Mô</w:t>
             </w:r>
             <w:proofErr w:type="spellEnd"/>
@@ -9105,6 +9139,7 @@
       </w:pPr>
       <w:proofErr w:type="spellStart"/>
       <w:r>
+        <w:lastRenderedPageBreak/>
         <w:t>Quản</w:t>
       </w:r>
       <w:proofErr w:type="spellEnd"/>
@@ -13326,10 +13361,8 @@
     <w:link w:val="MyHeading3Char"/>
     <w:rsid w:val="00061492"/>
     <w:pPr>
-      <w:numPr>
-        <w:numId w:val="17"/>
-      </w:numPr>
       <w:spacing w:before="0"/>
+      <w:ind w:left="576" w:hanging="576"/>
     </w:pPr>
     <w:rPr>
       <w:rFonts w:ascii="Times New Roman" w:hAnsi="Times New Roman"/>
@@ -13360,8 +13393,7 @@
     <w:rPr>
       <w:rFonts w:ascii="Times New Roman" w:eastAsiaTheme="majorEastAsia" w:hAnsi="Times New Roman" w:cstheme="majorBidi"/>
       <w:b/>
-      <w:bCs w:val="0"/>
-      <w:color w:val="4F81BD" w:themeColor="accent1"/>
+      <w:color w:val="1F497D" w:themeColor="text2"/>
       <w:sz w:val="26"/>
       <w:szCs w:val="24"/>
     </w:rPr>
@@ -13563,14 +13595,14 @@
     <w:charset w:val="A3"/>
     <w:family w:val="roman"/>
     <w:pitch w:val="variable"/>
-    <w:sig w:usb0="E0002AFF" w:usb1="C0007843" w:usb2="00000009" w:usb3="00000000" w:csb0="000001FF" w:csb1="00000000"/>
+    <w:sig w:usb0="E0002EFF" w:usb1="C000785B" w:usb2="00000009" w:usb3="00000000" w:csb0="000001FF" w:csb1="00000000"/>
   </w:font>
   <w:font w:name="Calibri">
     <w:panose1 w:val="020F0502020204030204"/>
     <w:charset w:val="A3"/>
     <w:family w:val="swiss"/>
     <w:pitch w:val="variable"/>
-    <w:sig w:usb0="E0002AFF" w:usb1="4000ACFF" w:usb2="00000001" w:usb3="00000000" w:csb0="000001FF" w:csb1="00000000"/>
+    <w:sig w:usb0="E0002AFF" w:usb1="C000247B" w:usb2="00000009" w:usb3="00000000" w:csb0="000001FF" w:csb1="00000000"/>
   </w:font>
   <w:font w:name="Courier New">
     <w:panose1 w:val="02070309020205020404"/>
@@ -13602,7 +13634,7 @@
   </w:font>
   <w:font w:name="Tahoma">
     <w:panose1 w:val="020B0604030504040204"/>
-    <w:charset w:val="A3"/>
+    <w:charset w:val="00"/>
     <w:family w:val="swiss"/>
     <w:pitch w:val="variable"/>
     <w:sig w:usb0="E1002EFF" w:usb1="C000605B" w:usb2="00000029" w:usb3="00000000" w:csb0="000101FF" w:csb1="00000000"/>
@@ -13636,6 +13668,7 @@
     <w:rsid w:val="0046471A"/>
     <w:rsid w:val="005A2380"/>
     <w:rsid w:val="005F0D38"/>
+    <w:rsid w:val="007C47AD"/>
     <w:rsid w:val="009C311E"/>
     <w:rsid w:val="00B305F4"/>
     <w:rsid w:val="00DC7756"/>
@@ -14442,7 +14475,7 @@
 </file>
 
 <file path=customXml/itemProps2.xml><?xml version="1.0" encoding="utf-8"?>
-<ds:datastoreItem xmlns:ds="http://schemas.openxmlformats.org/officeDocument/2006/customXml" ds:itemID="{ED70A012-E32A-4AC6-A300-34EC9E640868}">
+<ds:datastoreItem xmlns:ds="http://schemas.openxmlformats.org/officeDocument/2006/customXml" ds:itemID="{DBEA865C-8881-450A-8010-30F0B7E90494}">
   <ds:schemaRefs>
     <ds:schemaRef ds:uri="http://schemas.openxmlformats.org/officeDocument/2006/bibliography"/>
   </ds:schemaRefs>

</xml_diff>